<commit_message>
Update report and .jmx file
</commit_message>
<xml_diff>
--- a/BM01. Phiếu học tập nhóm.docx
+++ b/BM01. Phiếu học tập nhóm.docx
@@ -1,6 +1,6 @@
 
 <file path=word/document.xml><?xml version="1.0" encoding="utf-8"?>
-<w:document xmlns:wpc="http://schemas.microsoft.com/office/word/2010/wordprocessingCanvas" xmlns:cx="http://schemas.microsoft.com/office/drawing/2014/chartex" xmlns:cx1="http://schemas.microsoft.com/office/drawing/2015/9/8/chartex" xmlns:cx2="http://schemas.microsoft.com/office/drawing/2015/10/21/chartex" xmlns:cx3="http://schemas.microsoft.com/office/drawing/2016/5/9/chartex" xmlns:cx4="http://schemas.microsoft.com/office/drawing/2016/5/10/chartex" xmlns:cx5="http://schemas.microsoft.com/office/drawing/2016/5/11/chartex" xmlns:cx6="http://schemas.microsoft.com/office/drawing/2016/5/12/chartex" xmlns:cx7="http://schemas.microsoft.com/office/drawing/2016/5/13/chartex" xmlns:cx8="http://schemas.microsoft.com/office/drawing/2016/5/14/chartex" xmlns:mc="http://schemas.openxmlformats.org/markup-compatibility/2006" xmlns:aink="http://schemas.microsoft.com/office/drawing/2016/ink" xmlns:am3d="http://schemas.microsoft.com/office/drawing/2017/model3d" xmlns:o="urn:schemas-microsoft-com:office:office" xmlns:oel="http://schemas.microsoft.com/office/2019/extlst" xmlns:r="http://schemas.openxmlformats.org/officeDocument/2006/relationships" xmlns:m="http://schemas.openxmlformats.org/officeDocument/2006/math" xmlns:v="urn:schemas-microsoft-com:vml" xmlns:wp14="http://schemas.microsoft.com/office/word/2010/wordprocessingDrawing" xmlns:wp="http://schemas.openxmlformats.org/drawingml/2006/wordprocessingDrawing" xmlns:w10="urn:schemas-microsoft-com:office:word" xmlns:w="http://schemas.openxmlformats.org/wordprocessingml/2006/main" xmlns:w14="http://schemas.microsoft.com/office/word/2010/wordml" xmlns:w15="http://schemas.microsoft.com/office/word/2012/wordml" xmlns:w16cex="http://schemas.microsoft.com/office/word/2018/wordml/cex" xmlns:w16cid="http://schemas.microsoft.com/office/word/2016/wordml/cid" xmlns:w16="http://schemas.microsoft.com/office/word/2018/wordml" xmlns:w16sdtdh="http://schemas.microsoft.com/office/word/2020/wordml/sdtdatahash" xmlns:w16se="http://schemas.microsoft.com/office/word/2015/wordml/symex" xmlns:wpg="http://schemas.microsoft.com/office/word/2010/wordprocessingGroup" xmlns:wpi="http://schemas.microsoft.com/office/word/2010/wordprocessingInk" xmlns:wne="http://schemas.microsoft.com/office/word/2006/wordml" xmlns:wps="http://schemas.microsoft.com/office/word/2010/wordprocessingShape" mc:Ignorable="w14 w15 w16se w16cid w16 w16cex w16sdtdh wp14">
+<w:document xmlns:wpc="http://schemas.microsoft.com/office/word/2010/wordprocessingCanvas" xmlns:cx="http://schemas.microsoft.com/office/drawing/2014/chartex" xmlns:cx1="http://schemas.microsoft.com/office/drawing/2015/9/8/chartex" xmlns:cx2="http://schemas.microsoft.com/office/drawing/2015/10/21/chartex" xmlns:cx3="http://schemas.microsoft.com/office/drawing/2016/5/9/chartex" xmlns:cx4="http://schemas.microsoft.com/office/drawing/2016/5/10/chartex" xmlns:cx5="http://schemas.microsoft.com/office/drawing/2016/5/11/chartex" xmlns:cx6="http://schemas.microsoft.com/office/drawing/2016/5/12/chartex" xmlns:cx7="http://schemas.microsoft.com/office/drawing/2016/5/13/chartex" xmlns:cx8="http://schemas.microsoft.com/office/drawing/2016/5/14/chartex" xmlns:mc="http://schemas.openxmlformats.org/markup-compatibility/2006" xmlns:aink="http://schemas.microsoft.com/office/drawing/2016/ink" xmlns:am3d="http://schemas.microsoft.com/office/drawing/2017/model3d" xmlns:o="urn:schemas-microsoft-com:office:office" xmlns:oel="http://schemas.microsoft.com/office/2019/extlst" xmlns:r="http://schemas.openxmlformats.org/officeDocument/2006/relationships" xmlns:m="http://schemas.openxmlformats.org/officeDocument/2006/math" xmlns:v="urn:schemas-microsoft-com:vml" xmlns:wp14="http://schemas.microsoft.com/office/word/2010/wordprocessingDrawing" xmlns:wp="http://schemas.openxmlformats.org/drawingml/2006/wordprocessingDrawing" xmlns:w10="urn:schemas-microsoft-com:office:word" xmlns:w="http://schemas.openxmlformats.org/wordprocessingml/2006/main" xmlns:w14="http://schemas.microsoft.com/office/word/2010/wordml" xmlns:w15="http://schemas.microsoft.com/office/word/2012/wordml" xmlns:w16cex="http://schemas.microsoft.com/office/word/2018/wordml/cex" xmlns:w16cid="http://schemas.microsoft.com/office/word/2016/wordml/cid" xmlns:w16="http://schemas.microsoft.com/office/word/2018/wordml" xmlns:w16du="http://schemas.microsoft.com/office/word/2023/wordml/word16du" xmlns:w16sdtdh="http://schemas.microsoft.com/office/word/2020/wordml/sdtdatahash" xmlns:w16se="http://schemas.microsoft.com/office/word/2015/wordml/symex" xmlns:wpg="http://schemas.microsoft.com/office/word/2010/wordprocessingGroup" xmlns:wpi="http://schemas.microsoft.com/office/word/2010/wordprocessingInk" xmlns:wne="http://schemas.microsoft.com/office/word/2006/wordml" xmlns:wps="http://schemas.microsoft.com/office/word/2010/wordprocessingShape" mc:Ignorable="w14 w15 w16se w16cid w16 w16cex w16sdtdh w16du wp14">
   <w:body>
     <w:p>
       <w:pPr>
@@ -70,25 +70,135 @@
           <w:sz w:val="28"/>
           <w:szCs w:val="28"/>
         </w:rPr>
-        <w:t>1. Tên lớp: 005. 20221.IT6082(91011.Th2A8.</w:t>
-      </w:r>
-      <w:proofErr w:type="gramStart"/>
-      <w:r>
-        <w:rPr>
-          <w:rFonts w:eastAsiaTheme="minorEastAsia"/>
-          <w:sz w:val="28"/>
-          <w:szCs w:val="28"/>
-        </w:rPr>
-        <w:t>602)_</w:t>
-      </w:r>
-      <w:proofErr w:type="gramEnd"/>
-      <w:r>
-        <w:rPr>
-          <w:rFonts w:eastAsiaTheme="minorEastAsia"/>
-          <w:sz w:val="28"/>
-          <w:szCs w:val="28"/>
-        </w:rPr>
-        <w:t>NMCNPM - Khóa: K16</w:t>
+        <w:t xml:space="preserve">1. Tên lớp: </w:t>
+      </w:r>
+      <w:r>
+        <w:rPr>
+          <w:rFonts w:eastAsiaTheme="minorEastAsia"/>
+          <w:sz w:val="28"/>
+          <w:szCs w:val="28"/>
+        </w:rPr>
+        <w:t>004</w:t>
+      </w:r>
+      <w:r>
+        <w:rPr>
+          <w:rFonts w:eastAsiaTheme="minorEastAsia"/>
+          <w:sz w:val="28"/>
+          <w:szCs w:val="28"/>
+        </w:rPr>
+        <w:t xml:space="preserve">. </w:t>
+      </w:r>
+      <w:r>
+        <w:rPr>
+          <w:rFonts w:eastAsiaTheme="minorEastAsia"/>
+          <w:sz w:val="28"/>
+          <w:szCs w:val="28"/>
+        </w:rPr>
+        <w:t>20232</w:t>
+      </w:r>
+      <w:r>
+        <w:rPr>
+          <w:rFonts w:eastAsiaTheme="minorEastAsia"/>
+          <w:sz w:val="28"/>
+          <w:szCs w:val="28"/>
+        </w:rPr>
+        <w:t>.</w:t>
+      </w:r>
+      <w:r>
+        <w:rPr>
+          <w:rFonts w:eastAsiaTheme="minorEastAsia"/>
+          <w:sz w:val="28"/>
+          <w:szCs w:val="28"/>
+        </w:rPr>
+        <w:t xml:space="preserve">IT6084 </w:t>
+      </w:r>
+      <w:r>
+        <w:rPr>
+          <w:rFonts w:eastAsiaTheme="minorEastAsia"/>
+          <w:sz w:val="28"/>
+          <w:szCs w:val="28"/>
+        </w:rPr>
+        <w:t>(</w:t>
+      </w:r>
+      <w:r>
+        <w:rPr>
+          <w:rFonts w:eastAsiaTheme="minorEastAsia"/>
+          <w:sz w:val="28"/>
+          <w:szCs w:val="28"/>
+        </w:rPr>
+        <w:t>789</w:t>
+      </w:r>
+      <w:r>
+        <w:rPr>
+          <w:rFonts w:eastAsiaTheme="minorEastAsia"/>
+          <w:sz w:val="28"/>
+          <w:szCs w:val="28"/>
+        </w:rPr>
+        <w:t>.Th</w:t>
+      </w:r>
+      <w:r>
+        <w:rPr>
+          <w:rFonts w:eastAsiaTheme="minorEastAsia"/>
+          <w:sz w:val="28"/>
+          <w:szCs w:val="28"/>
+        </w:rPr>
+        <w:t>5</w:t>
+      </w:r>
+      <w:r>
+        <w:rPr>
+          <w:rFonts w:eastAsiaTheme="minorEastAsia"/>
+          <w:sz w:val="28"/>
+          <w:szCs w:val="28"/>
+        </w:rPr>
+        <w:t>A</w:t>
+      </w:r>
+      <w:r>
+        <w:rPr>
+          <w:rFonts w:eastAsiaTheme="minorEastAsia"/>
+          <w:sz w:val="28"/>
+          <w:szCs w:val="28"/>
+        </w:rPr>
+        <w:t>9</w:t>
+      </w:r>
+      <w:r>
+        <w:rPr>
+          <w:rFonts w:eastAsiaTheme="minorEastAsia"/>
+          <w:sz w:val="28"/>
+          <w:szCs w:val="28"/>
+        </w:rPr>
+        <w:t>.60</w:t>
+      </w:r>
+      <w:r>
+        <w:rPr>
+          <w:rFonts w:eastAsiaTheme="minorEastAsia"/>
+          <w:sz w:val="28"/>
+          <w:szCs w:val="28"/>
+        </w:rPr>
+        <w:t>6</w:t>
+      </w:r>
+      <w:r>
+        <w:rPr>
+          <w:rFonts w:eastAsiaTheme="minorEastAsia"/>
+          <w:sz w:val="28"/>
+          <w:szCs w:val="28"/>
+        </w:rPr>
+        <w:t>)_</w:t>
+      </w:r>
+      <w:r>
+        <w:rPr>
+          <w:rFonts w:eastAsiaTheme="minorEastAsia"/>
+          <w:sz w:val="28"/>
+          <w:szCs w:val="28"/>
+        </w:rPr>
+        <w:t>KTPM</w:t>
+      </w:r>
+      <w:r>
+        <w:rPr>
+          <w:rFonts w:eastAsiaTheme="minorEastAsia"/>
+          <w:sz w:val="28"/>
+          <w:szCs w:val="28"/>
+        </w:rPr>
+        <w:t xml:space="preserve"> - Khóa: K16</w:t>
       </w:r>
     </w:p>
     <w:p>
@@ -107,7 +217,15 @@
           <w:sz w:val="28"/>
           <w:szCs w:val="28"/>
         </w:rPr>
-        <w:t>2. Tên nhóm: 12</w:t>
+        <w:t>2. Tên nhóm: 1</w:t>
+      </w:r>
+      <w:r>
+        <w:rPr>
+          <w:rFonts w:eastAsiaTheme="minorEastAsia"/>
+          <w:sz w:val="28"/>
+          <w:szCs w:val="28"/>
+        </w:rPr>
+        <w:t>4</w:t>
       </w:r>
     </w:p>
     <w:p>
@@ -126,7 +244,31 @@
           <w:sz w:val="28"/>
           <w:szCs w:val="28"/>
         </w:rPr>
-        <w:t>3. Ngày bắt đầu: 16/04/2022 Ngày kết thúc 22/05/2022</w:t>
+        <w:t>3. Ngày bắt đầu: 16/04/202</w:t>
+      </w:r>
+      <w:r>
+        <w:rPr>
+          <w:rFonts w:eastAsiaTheme="minorEastAsia"/>
+          <w:sz w:val="28"/>
+          <w:szCs w:val="28"/>
+        </w:rPr>
+        <w:t>4</w:t>
+      </w:r>
+      <w:r>
+        <w:rPr>
+          <w:rFonts w:eastAsiaTheme="minorEastAsia"/>
+          <w:sz w:val="28"/>
+          <w:szCs w:val="28"/>
+        </w:rPr>
+        <w:t xml:space="preserve"> Ngày kết thúc 22/05/202</w:t>
+      </w:r>
+      <w:r>
+        <w:rPr>
+          <w:rFonts w:eastAsiaTheme="minorEastAsia"/>
+          <w:sz w:val="28"/>
+          <w:szCs w:val="28"/>
+        </w:rPr>
+        <w:t>4</w:t>
       </w:r>
     </w:p>
     <w:p>
@@ -148,237 +290,379 @@
         <w:t>4. Họ và tên thành viên trong nhóm:</w:t>
       </w:r>
     </w:p>
+    <w:tbl>
+      <w:tblPr>
+        <w:tblStyle w:val="TableGrid"/>
+        <w:tblW w:w="0" w:type="auto"/>
+        <w:tblInd w:w="450" w:type="dxa"/>
+        <w:tblBorders>
+          <w:top w:val="none" w:sz="0" w:space="0" w:color="auto"/>
+          <w:left w:val="none" w:sz="0" w:space="0" w:color="auto"/>
+          <w:bottom w:val="none" w:sz="0" w:space="0" w:color="auto"/>
+          <w:right w:val="none" w:sz="0" w:space="0" w:color="auto"/>
+          <w:insideH w:val="none" w:sz="0" w:space="0" w:color="auto"/>
+          <w:insideV w:val="none" w:sz="0" w:space="0" w:color="auto"/>
+        </w:tblBorders>
+        <w:tblLook w:val="04A0" w:firstRow="1" w:lastRow="0" w:firstColumn="1" w:lastColumn="0" w:noHBand="0" w:noVBand="1"/>
+      </w:tblPr>
+      <w:tblGrid>
+        <w:gridCol w:w="5125"/>
+        <w:gridCol w:w="3595"/>
+      </w:tblGrid>
+      <w:tr>
+        <w:tc>
+          <w:tcPr>
+            <w:tcW w:w="5125" w:type="dxa"/>
+          </w:tcPr>
+          <w:p>
+            <w:pPr>
+              <w:spacing w:after="0" w:line="276" w:lineRule="auto"/>
+              <w:rPr>
+                <w:rFonts w:eastAsiaTheme="minorEastAsia"/>
+                <w:sz w:val="28"/>
+                <w:szCs w:val="28"/>
+              </w:rPr>
+            </w:pPr>
+            <w:r>
+              <w:rPr>
+                <w:rFonts w:eastAsiaTheme="minorEastAsia"/>
+                <w:sz w:val="28"/>
+                <w:szCs w:val="28"/>
+              </w:rPr>
+              <w:t>(1) Họ và tên SV: Hồ Nam Tú</w:t>
+            </w:r>
+          </w:p>
+        </w:tc>
+        <w:tc>
+          <w:tcPr>
+            <w:tcW w:w="3595" w:type="dxa"/>
+          </w:tcPr>
+          <w:p>
+            <w:pPr>
+              <w:spacing w:after="0" w:line="276" w:lineRule="auto"/>
+              <w:rPr>
+                <w:rFonts w:eastAsiaTheme="minorEastAsia"/>
+                <w:sz w:val="28"/>
+                <w:szCs w:val="28"/>
+              </w:rPr>
+            </w:pPr>
+            <w:r>
+              <w:rPr>
+                <w:sz w:val="28"/>
+                <w:szCs w:val="28"/>
+              </w:rPr>
+              <w:t>Mã SV:</w:t>
+            </w:r>
+            <w:r>
+              <w:rPr>
+                <w:sz w:val="28"/>
+                <w:szCs w:val="28"/>
+              </w:rPr>
+              <w:t xml:space="preserve"> 2021604025</w:t>
+            </w:r>
+          </w:p>
+        </w:tc>
+      </w:tr>
+      <w:tr>
+        <w:tc>
+          <w:tcPr>
+            <w:tcW w:w="5125" w:type="dxa"/>
+          </w:tcPr>
+          <w:p>
+            <w:pPr>
+              <w:spacing w:after="0" w:line="276" w:lineRule="auto"/>
+              <w:rPr>
+                <w:rFonts w:eastAsiaTheme="minorEastAsia"/>
+                <w:sz w:val="28"/>
+                <w:szCs w:val="28"/>
+              </w:rPr>
+            </w:pPr>
+            <w:r>
+              <w:rPr>
+                <w:rFonts w:eastAsiaTheme="minorEastAsia"/>
+                <w:sz w:val="28"/>
+                <w:szCs w:val="28"/>
+              </w:rPr>
+              <w:t>(2) Họ và tên SV:</w:t>
+            </w:r>
+            <w:r>
+              <w:rPr>
+                <w:rFonts w:eastAsiaTheme="minorEastAsia"/>
+                <w:sz w:val="28"/>
+                <w:szCs w:val="28"/>
+              </w:rPr>
+              <w:t xml:space="preserve"> Phan Anh Thắng</w:t>
+            </w:r>
+          </w:p>
+        </w:tc>
+        <w:tc>
+          <w:tcPr>
+            <w:tcW w:w="3595" w:type="dxa"/>
+          </w:tcPr>
+          <w:p>
+            <w:pPr>
+              <w:spacing w:after="0" w:line="276" w:lineRule="auto"/>
+              <w:rPr>
+                <w:rFonts w:eastAsiaTheme="minorEastAsia"/>
+                <w:sz w:val="28"/>
+                <w:szCs w:val="28"/>
+              </w:rPr>
+            </w:pPr>
+            <w:r>
+              <w:rPr>
+                <w:sz w:val="28"/>
+                <w:szCs w:val="28"/>
+              </w:rPr>
+              <w:t>Mã SV:</w:t>
+            </w:r>
+            <w:r>
+              <w:rPr>
+                <w:sz w:val="28"/>
+                <w:szCs w:val="28"/>
+              </w:rPr>
+              <w:t xml:space="preserve"> </w:t>
+            </w:r>
+            <w:r>
+              <w:rPr>
+                <w:sz w:val="28"/>
+                <w:szCs w:val="28"/>
+              </w:rPr>
+              <w:t>2021601236</w:t>
+            </w:r>
+          </w:p>
+        </w:tc>
+      </w:tr>
+      <w:tr>
+        <w:tc>
+          <w:tcPr>
+            <w:tcW w:w="5125" w:type="dxa"/>
+          </w:tcPr>
+          <w:p>
+            <w:pPr>
+              <w:spacing w:after="0" w:line="276" w:lineRule="auto"/>
+              <w:rPr>
+                <w:rFonts w:eastAsiaTheme="minorEastAsia"/>
+                <w:sz w:val="28"/>
+                <w:szCs w:val="28"/>
+              </w:rPr>
+            </w:pPr>
+            <w:r>
+              <w:rPr>
+                <w:rFonts w:eastAsiaTheme="minorEastAsia"/>
+                <w:sz w:val="28"/>
+                <w:szCs w:val="28"/>
+              </w:rPr>
+              <w:t>(3) Họ và tên SV:</w:t>
+            </w:r>
+            <w:r>
+              <w:rPr>
+                <w:rFonts w:eastAsiaTheme="minorEastAsia"/>
+                <w:sz w:val="28"/>
+                <w:szCs w:val="28"/>
+              </w:rPr>
+              <w:t xml:space="preserve"> Nguyễn Viết Vượng</w:t>
+            </w:r>
+          </w:p>
+        </w:tc>
+        <w:tc>
+          <w:tcPr>
+            <w:tcW w:w="3595" w:type="dxa"/>
+          </w:tcPr>
+          <w:p>
+            <w:pPr>
+              <w:spacing w:after="0" w:line="276" w:lineRule="auto"/>
+              <w:rPr>
+                <w:rFonts w:eastAsiaTheme="minorEastAsia"/>
+                <w:sz w:val="28"/>
+                <w:szCs w:val="28"/>
+              </w:rPr>
+            </w:pPr>
+            <w:r>
+              <w:rPr>
+                <w:sz w:val="28"/>
+                <w:szCs w:val="28"/>
+              </w:rPr>
+              <w:t>Mã SV:</w:t>
+            </w:r>
+            <w:r>
+              <w:rPr>
+                <w:sz w:val="28"/>
+                <w:szCs w:val="28"/>
+              </w:rPr>
+              <w:t xml:space="preserve"> </w:t>
+            </w:r>
+            <w:r>
+              <w:rPr>
+                <w:sz w:val="28"/>
+                <w:szCs w:val="28"/>
+              </w:rPr>
+              <w:t>2021601739</w:t>
+            </w:r>
+          </w:p>
+        </w:tc>
+      </w:tr>
+      <w:tr>
+        <w:tc>
+          <w:tcPr>
+            <w:tcW w:w="5125" w:type="dxa"/>
+          </w:tcPr>
+          <w:p>
+            <w:pPr>
+              <w:spacing w:after="0" w:line="276" w:lineRule="auto"/>
+              <w:rPr>
+                <w:rFonts w:eastAsiaTheme="minorEastAsia"/>
+                <w:sz w:val="28"/>
+                <w:szCs w:val="28"/>
+              </w:rPr>
+            </w:pPr>
+            <w:r>
+              <w:rPr>
+                <w:rFonts w:eastAsiaTheme="minorEastAsia"/>
+                <w:sz w:val="28"/>
+                <w:szCs w:val="28"/>
+              </w:rPr>
+              <w:t>(4) Họ và tên SV:</w:t>
+            </w:r>
+            <w:r>
+              <w:rPr>
+                <w:rFonts w:eastAsiaTheme="minorEastAsia"/>
+                <w:sz w:val="28"/>
+                <w:szCs w:val="28"/>
+              </w:rPr>
+              <w:t xml:space="preserve"> Phùng Nguyễn Huy</w:t>
+            </w:r>
+          </w:p>
+        </w:tc>
+        <w:tc>
+          <w:tcPr>
+            <w:tcW w:w="3595" w:type="dxa"/>
+          </w:tcPr>
+          <w:p>
+            <w:pPr>
+              <w:spacing w:after="0" w:line="276" w:lineRule="auto"/>
+              <w:rPr>
+                <w:rFonts w:eastAsiaTheme="minorEastAsia"/>
+                <w:sz w:val="28"/>
+                <w:szCs w:val="28"/>
+              </w:rPr>
+            </w:pPr>
+            <w:r>
+              <w:rPr>
+                <w:sz w:val="28"/>
+                <w:szCs w:val="28"/>
+              </w:rPr>
+              <w:t>Mã SV:</w:t>
+            </w:r>
+            <w:r>
+              <w:rPr>
+                <w:sz w:val="28"/>
+                <w:szCs w:val="28"/>
+              </w:rPr>
+              <w:t xml:space="preserve"> </w:t>
+            </w:r>
+            <w:r>
+              <w:rPr>
+                <w:sz w:val="28"/>
+                <w:szCs w:val="28"/>
+              </w:rPr>
+              <w:t>2021604071</w:t>
+            </w:r>
+          </w:p>
+        </w:tc>
+      </w:tr>
+      <w:tr>
+        <w:tc>
+          <w:tcPr>
+            <w:tcW w:w="5125" w:type="dxa"/>
+          </w:tcPr>
+          <w:p>
+            <w:pPr>
+              <w:spacing w:after="0" w:line="276" w:lineRule="auto"/>
+              <w:rPr>
+                <w:rFonts w:eastAsiaTheme="minorEastAsia"/>
+                <w:sz w:val="28"/>
+                <w:szCs w:val="28"/>
+              </w:rPr>
+            </w:pPr>
+            <w:r>
+              <w:rPr>
+                <w:rFonts w:eastAsiaTheme="minorEastAsia"/>
+                <w:sz w:val="28"/>
+                <w:szCs w:val="28"/>
+              </w:rPr>
+              <w:t>(5) Họ và tên SV:</w:t>
+            </w:r>
+            <w:r>
+              <w:rPr>
+                <w:rFonts w:eastAsiaTheme="minorEastAsia"/>
+                <w:sz w:val="28"/>
+                <w:szCs w:val="28"/>
+              </w:rPr>
+              <w:t xml:space="preserve"> Nguyễn Quang Huy</w:t>
+            </w:r>
+          </w:p>
+        </w:tc>
+        <w:tc>
+          <w:tcPr>
+            <w:tcW w:w="3595" w:type="dxa"/>
+          </w:tcPr>
+          <w:p>
+            <w:pPr>
+              <w:spacing w:after="0" w:line="276" w:lineRule="auto"/>
+              <w:rPr>
+                <w:rFonts w:eastAsiaTheme="minorEastAsia"/>
+                <w:sz w:val="28"/>
+                <w:szCs w:val="28"/>
+              </w:rPr>
+            </w:pPr>
+            <w:r>
+              <w:rPr>
+                <w:sz w:val="28"/>
+                <w:szCs w:val="28"/>
+              </w:rPr>
+              <w:t>Mã SV:</w:t>
+            </w:r>
+            <w:r>
+              <w:rPr>
+                <w:sz w:val="28"/>
+                <w:szCs w:val="28"/>
+              </w:rPr>
+              <w:t xml:space="preserve"> </w:t>
+            </w:r>
+            <w:r>
+              <w:rPr>
+                <w:sz w:val="28"/>
+                <w:szCs w:val="28"/>
+              </w:rPr>
+              <w:t>2020603337</w:t>
+            </w:r>
+          </w:p>
+        </w:tc>
+      </w:tr>
+    </w:tbl>
     <w:p>
       <w:pPr>
         <w:spacing w:after="0" w:line="360" w:lineRule="auto"/>
-        <w:ind w:left="630" w:hanging="630"/>
-        <w:rPr>
-          <w:rFonts w:eastAsiaTheme="minorEastAsia"/>
-          <w:sz w:val="28"/>
-          <w:szCs w:val="28"/>
-        </w:rPr>
-      </w:pPr>
-      <w:r>
-        <w:rPr>
-          <w:rFonts w:eastAsiaTheme="minorEastAsia"/>
-          <w:sz w:val="28"/>
-          <w:szCs w:val="28"/>
-        </w:rPr>
-        <w:tab/>
-        <w:t>(1) Họ và tên SV: Hồ Nam Tú</w:t>
-      </w:r>
-      <w:r>
-        <w:rPr>
-          <w:rFonts w:eastAsiaTheme="minorEastAsia"/>
-          <w:sz w:val="28"/>
-          <w:szCs w:val="28"/>
-        </w:rPr>
-        <w:tab/>
-      </w:r>
-      <w:r>
-        <w:rPr>
-          <w:rFonts w:eastAsiaTheme="minorEastAsia"/>
-          <w:sz w:val="28"/>
-          <w:szCs w:val="28"/>
-        </w:rPr>
-        <w:tab/>
-      </w:r>
-      <w:r>
-        <w:rPr>
-          <w:rFonts w:eastAsiaTheme="minorEastAsia"/>
-          <w:sz w:val="28"/>
-          <w:szCs w:val="28"/>
-        </w:rPr>
-        <w:tab/>
-        <w:t>Mã SV: 2021604025</w:t>
+        <w:rPr>
+          <w:rFonts w:eastAsiaTheme="minorEastAsia"/>
+          <w:b/>
+          <w:sz w:val="28"/>
+          <w:szCs w:val="28"/>
+        </w:rPr>
+      </w:pPr>
+      <w:r>
+        <w:rPr>
+          <w:rFonts w:eastAsiaTheme="minorEastAsia"/>
+          <w:b/>
+          <w:sz w:val="28"/>
+          <w:szCs w:val="28"/>
+        </w:rPr>
+        <w:t>II. Nội dung học tập</w:t>
       </w:r>
     </w:p>
     <w:p>
       <w:pPr>
         <w:spacing w:after="0" w:line="360" w:lineRule="auto"/>
-        <w:ind w:left="630" w:hanging="630"/>
-        <w:rPr>
-          <w:rFonts w:eastAsiaTheme="minorEastAsia"/>
-          <w:sz w:val="28"/>
-          <w:szCs w:val="28"/>
-        </w:rPr>
-      </w:pPr>
-      <w:r>
-        <w:rPr>
-          <w:rFonts w:eastAsiaTheme="minorEastAsia"/>
-          <w:sz w:val="28"/>
-          <w:szCs w:val="28"/>
-        </w:rPr>
-        <w:tab/>
-        <w:t>(2) Họ và tên SV: Nguyễn Đức Tùng</w:t>
-      </w:r>
-      <w:r>
-        <w:rPr>
-          <w:rFonts w:eastAsiaTheme="minorEastAsia"/>
-          <w:sz w:val="28"/>
-          <w:szCs w:val="28"/>
-        </w:rPr>
-        <w:tab/>
-      </w:r>
-      <w:r>
-        <w:rPr>
-          <w:rFonts w:eastAsiaTheme="minorEastAsia"/>
-          <w:sz w:val="28"/>
-          <w:szCs w:val="28"/>
-        </w:rPr>
-        <w:tab/>
-        <w:t>Mã SV: 2021600785</w:t>
-      </w:r>
-    </w:p>
-    <w:p>
-      <w:pPr>
-        <w:spacing w:after="0" w:line="360" w:lineRule="auto"/>
-        <w:ind w:left="630" w:hanging="630"/>
-        <w:rPr>
-          <w:rFonts w:eastAsiaTheme="minorEastAsia"/>
-          <w:sz w:val="28"/>
-          <w:szCs w:val="28"/>
-        </w:rPr>
-      </w:pPr>
-      <w:r>
-        <w:rPr>
-          <w:rFonts w:eastAsiaTheme="minorEastAsia"/>
-          <w:sz w:val="28"/>
-          <w:szCs w:val="28"/>
-        </w:rPr>
-        <w:tab/>
-        <w:t>(3) Họ và tên SV: Trần Minh Hoàng</w:t>
-      </w:r>
-      <w:r>
-        <w:rPr>
-          <w:rFonts w:eastAsiaTheme="minorEastAsia"/>
-          <w:sz w:val="28"/>
-          <w:szCs w:val="28"/>
-        </w:rPr>
-        <w:tab/>
-      </w:r>
-      <w:r>
-        <w:rPr>
-          <w:rFonts w:eastAsiaTheme="minorEastAsia"/>
-          <w:sz w:val="28"/>
-          <w:szCs w:val="28"/>
-        </w:rPr>
-        <w:tab/>
-        <w:t>Mã SV: 2021603484</w:t>
-      </w:r>
-    </w:p>
-    <w:p>
-      <w:pPr>
-        <w:spacing w:after="0" w:line="360" w:lineRule="auto"/>
-        <w:ind w:left="630" w:hanging="630"/>
-        <w:rPr>
-          <w:rFonts w:eastAsiaTheme="minorEastAsia"/>
-          <w:sz w:val="28"/>
-          <w:szCs w:val="28"/>
-        </w:rPr>
-      </w:pPr>
-      <w:r>
-        <w:rPr>
-          <w:rFonts w:eastAsiaTheme="minorEastAsia"/>
-          <w:sz w:val="28"/>
-          <w:szCs w:val="28"/>
-        </w:rPr>
-        <w:tab/>
-        <w:t>(4) Họ và tên SV: Văn Đức Tú</w:t>
-      </w:r>
-      <w:r>
-        <w:rPr>
-          <w:rFonts w:eastAsiaTheme="minorEastAsia"/>
-          <w:sz w:val="28"/>
-          <w:szCs w:val="28"/>
-        </w:rPr>
-        <w:tab/>
-      </w:r>
-      <w:r>
-        <w:rPr>
-          <w:rFonts w:eastAsiaTheme="minorEastAsia"/>
-          <w:sz w:val="28"/>
-          <w:szCs w:val="28"/>
-        </w:rPr>
-        <w:tab/>
-      </w:r>
-      <w:r>
-        <w:rPr>
-          <w:rFonts w:eastAsiaTheme="minorEastAsia"/>
-          <w:sz w:val="28"/>
-          <w:szCs w:val="28"/>
-        </w:rPr>
-        <w:tab/>
-        <w:t>Mã SV: 2021603484</w:t>
-      </w:r>
-    </w:p>
-    <w:p>
-      <w:pPr>
-        <w:spacing w:after="0"/>
-        <w:ind w:left="630" w:hanging="630"/>
-        <w:rPr>
-          <w:rFonts w:eastAsiaTheme="minorEastAsia"/>
-          <w:sz w:val="28"/>
-          <w:szCs w:val="28"/>
-        </w:rPr>
-      </w:pPr>
-      <w:r>
-        <w:rPr>
-          <w:rFonts w:eastAsiaTheme="minorEastAsia"/>
-          <w:sz w:val="28"/>
-          <w:szCs w:val="28"/>
-        </w:rPr>
-        <w:tab/>
-        <w:t>(5) Họ và tên SV: Đặng Đình Vinh</w:t>
-      </w:r>
-      <w:r>
-        <w:rPr>
-          <w:rFonts w:eastAsiaTheme="minorEastAsia"/>
-          <w:sz w:val="28"/>
-          <w:szCs w:val="28"/>
-        </w:rPr>
-        <w:tab/>
-      </w:r>
-      <w:r>
-        <w:rPr>
-          <w:rFonts w:eastAsiaTheme="minorEastAsia"/>
-          <w:sz w:val="28"/>
-          <w:szCs w:val="28"/>
-        </w:rPr>
-        <w:tab/>
-        <w:t xml:space="preserve">Mã SV: </w:t>
-      </w:r>
-      <w:r>
-        <w:rPr>
-          <w:sz w:val="28"/>
-          <w:szCs w:val="28"/>
-        </w:rPr>
-        <w:t>2021608699</w:t>
-      </w:r>
-    </w:p>
-    <w:p>
-      <w:pPr>
-        <w:spacing w:after="0" w:line="360" w:lineRule="auto"/>
-        <w:rPr>
-          <w:rFonts w:eastAsiaTheme="minorEastAsia"/>
-          <w:b/>
-          <w:sz w:val="28"/>
-          <w:szCs w:val="28"/>
-        </w:rPr>
-      </w:pPr>
-      <w:r>
-        <w:rPr>
-          <w:rFonts w:eastAsiaTheme="minorEastAsia"/>
-          <w:b/>
-          <w:sz w:val="28"/>
-          <w:szCs w:val="28"/>
-        </w:rPr>
-        <w:t>II. Nội dung học tập</w:t>
-      </w:r>
-    </w:p>
-    <w:p>
-      <w:pPr>
-        <w:spacing w:after="0" w:line="360" w:lineRule="auto"/>
         <w:ind w:firstLine="311"/>
         <w:rPr>
           <w:rFonts w:eastAsiaTheme="minorEastAsia"/>
@@ -392,7 +676,47 @@
           <w:sz w:val="28"/>
           <w:szCs w:val="28"/>
         </w:rPr>
-        <w:t>1. Tên chủ đề: Tìm hiểu về mô hình quy trình waterfall và vận dụng trong dự án thiết kế và phát triển phần mềm quản lý hoạt động giảng dạy của trung tâm tiếng anh Arabica.</w:t>
+        <w:t xml:space="preserve">1. Tên chủ đề: </w:t>
+      </w:r>
+      <w:r>
+        <w:rPr>
+          <w:rFonts w:eastAsiaTheme="minorEastAsia"/>
+          <w:sz w:val="28"/>
+          <w:szCs w:val="28"/>
+        </w:rPr>
+        <w:t>T</w:t>
+      </w:r>
+      <w:r>
+        <w:rPr>
+          <w:rFonts w:eastAsiaTheme="minorEastAsia"/>
+          <w:sz w:val="28"/>
+          <w:szCs w:val="28"/>
+        </w:rPr>
+        <w:t xml:space="preserve">ìm hiểu và sử dụng các kỹ thuật kiểm thử được hỗ trợ bởi công cụ kiểm thử </w:t>
+      </w:r>
+      <w:r>
+        <w:rPr>
+          <w:rFonts w:eastAsiaTheme="minorEastAsia"/>
+          <w:sz w:val="28"/>
+          <w:szCs w:val="28"/>
+        </w:rPr>
+        <w:t>L</w:t>
+      </w:r>
+      <w:r>
+        <w:rPr>
+          <w:rFonts w:eastAsiaTheme="minorEastAsia"/>
+          <w:sz w:val="28"/>
+          <w:szCs w:val="28"/>
+        </w:rPr>
+        <w:t>oadfocus</w:t>
+      </w:r>
+      <w:r>
+        <w:rPr>
+          <w:rFonts w:eastAsiaTheme="minorEastAsia"/>
+          <w:sz w:val="28"/>
+          <w:szCs w:val="28"/>
+        </w:rPr>
+        <w:t>.</w:t>
       </w:r>
     </w:p>
     <w:p>
@@ -443,7 +767,16 @@
           <w:sz w:val="28"/>
           <w:szCs w:val="28"/>
         </w:rPr>
-        <w:t>Nội dung 1: Tìm hiểu, giới thiệu về dự án phần mềm</w:t>
+        <w:t xml:space="preserve">Nội dung 1: Tìm hiểu, </w:t>
+      </w:r>
+      <w:r>
+        <w:rPr>
+          <w:rFonts w:eastAsia="Times New Roman"/>
+          <w:color w:val="000000"/>
+          <w:sz w:val="28"/>
+          <w:szCs w:val="28"/>
+        </w:rPr>
+        <w:t>xác định đề tài báo cáo</w:t>
       </w:r>
     </w:p>
     <w:p>
@@ -474,7 +807,16 @@
           <w:sz w:val="28"/>
           <w:szCs w:val="28"/>
         </w:rPr>
-        <w:t>Nội dung 2: Phân tích và đặc tả yêu cầu phầm mềm</w:t>
+        <w:t xml:space="preserve">Nội dung 2: </w:t>
+      </w:r>
+      <w:r>
+        <w:rPr>
+          <w:rFonts w:eastAsia="Times New Roman"/>
+          <w:color w:val="000000"/>
+          <w:sz w:val="28"/>
+          <w:szCs w:val="28"/>
+        </w:rPr>
+        <w:t>Tìm hiểu tổng quan lý thuyết kiểm thử</w:t>
       </w:r>
     </w:p>
     <w:p>
@@ -505,7 +847,16 @@
           <w:sz w:val="28"/>
           <w:szCs w:val="28"/>
         </w:rPr>
-        <w:t>Nội dung 3: Đặc tả thiết kế phần mềm</w:t>
+        <w:t xml:space="preserve">Nội dung 3: </w:t>
+      </w:r>
+      <w:r>
+        <w:rPr>
+          <w:rFonts w:eastAsia="Times New Roman"/>
+          <w:color w:val="000000"/>
+          <w:sz w:val="28"/>
+          <w:szCs w:val="28"/>
+        </w:rPr>
+        <w:t>Tìm hiểu tổng quan công cụ kiểm thử LoadFocus</w:t>
       </w:r>
     </w:p>
     <w:p>
@@ -536,7 +887,16 @@
           <w:sz w:val="28"/>
           <w:szCs w:val="28"/>
         </w:rPr>
-        <w:t>Nội dung 5: Viết quyển báo cáo BTL</w:t>
+        <w:t xml:space="preserve">Nội dung 4: </w:t>
+      </w:r>
+      <w:r>
+        <w:rPr>
+          <w:rFonts w:eastAsia="Times New Roman"/>
+          <w:color w:val="000000"/>
+          <w:sz w:val="28"/>
+          <w:szCs w:val="28"/>
+        </w:rPr>
+        <w:t>Tìm hiểu vể trang web haui.edu.vn</w:t>
       </w:r>
     </w:p>
     <w:p>
@@ -567,7 +927,56 @@
           <w:sz w:val="28"/>
           <w:szCs w:val="28"/>
         </w:rPr>
-        <w:t>Nội dung 6: Làm slide báo cáo BTL.</w:t>
+        <w:t xml:space="preserve">Nội dung 5: </w:t>
+      </w:r>
+      <w:r>
+        <w:rPr>
+          <w:rFonts w:eastAsia="Times New Roman"/>
+          <w:color w:val="000000"/>
+          <w:sz w:val="28"/>
+          <w:szCs w:val="28"/>
+        </w:rPr>
+        <w:t>Trình bày các phương thức kiểm thử bằng công cụ LoadFocus</w:t>
+      </w:r>
+    </w:p>
+    <w:p>
+      <w:pPr>
+        <w:numPr>
+          <w:ilvl w:val="0"/>
+          <w:numId w:val="7"/>
+        </w:numPr>
+        <w:pBdr>
+          <w:top w:val="nil"/>
+          <w:left w:val="nil"/>
+          <w:bottom w:val="nil"/>
+          <w:right w:val="nil"/>
+          <w:between w:val="nil"/>
+        </w:pBdr>
+        <w:spacing w:before="0" w:after="0" w:line="360" w:lineRule="auto"/>
+        <w:rPr>
+          <w:rFonts w:eastAsia="Times New Roman"/>
+          <w:color w:val="000000"/>
+          <w:sz w:val="28"/>
+          <w:szCs w:val="28"/>
+        </w:rPr>
+      </w:pPr>
+      <w:r>
+        <w:rPr>
+          <w:rFonts w:eastAsia="Times New Roman"/>
+          <w:color w:val="000000"/>
+          <w:sz w:val="28"/>
+          <w:szCs w:val="28"/>
+        </w:rPr>
+        <w:t xml:space="preserve">Nội dung 6: </w:t>
+      </w:r>
+      <w:r>
+        <w:rPr>
+          <w:rFonts w:eastAsia="Times New Roman"/>
+          <w:color w:val="000000"/>
+          <w:sz w:val="28"/>
+          <w:szCs w:val="28"/>
+        </w:rPr>
+        <w:t>Viết báo cáo BTL và hoàn thành các biểu mẫu</w:t>
       </w:r>
     </w:p>
     <w:p>
@@ -716,7 +1125,7 @@
           <w:sz w:val="28"/>
           <w:szCs w:val="28"/>
         </w:rPr>
-        <w:t xml:space="preserve">Google.com, Tài liệu trên học kết hợp, Giáo trình nhập môn môn Công nghệ phần mềm, ... </w:t>
+        <w:t xml:space="preserve">Google.com, Tài liệu trên học kết hợp, ... </w:t>
       </w:r>
     </w:p>
     <w:p>
@@ -782,7 +1191,7 @@
 </file>
 
 <file path=word/numbering.xml><?xml version="1.0" encoding="utf-8"?>
-<w:numbering xmlns:wpc="http://schemas.microsoft.com/office/word/2010/wordprocessingCanvas" xmlns:cx="http://schemas.microsoft.com/office/drawing/2014/chartex" xmlns:cx1="http://schemas.microsoft.com/office/drawing/2015/9/8/chartex" xmlns:cx2="http://schemas.microsoft.com/office/drawing/2015/10/21/chartex" xmlns:cx3="http://schemas.microsoft.com/office/drawing/2016/5/9/chartex" xmlns:cx4="http://schemas.microsoft.com/office/drawing/2016/5/10/chartex" xmlns:cx5="http://schemas.microsoft.com/office/drawing/2016/5/11/chartex" xmlns:cx6="http://schemas.microsoft.com/office/drawing/2016/5/12/chartex" xmlns:cx7="http://schemas.microsoft.com/office/drawing/2016/5/13/chartex" xmlns:cx8="http://schemas.microsoft.com/office/drawing/2016/5/14/chartex" xmlns:mc="http://schemas.openxmlformats.org/markup-compatibility/2006" xmlns:aink="http://schemas.microsoft.com/office/drawing/2016/ink" xmlns:am3d="http://schemas.microsoft.com/office/drawing/2017/model3d" xmlns:o="urn:schemas-microsoft-com:office:office" xmlns:oel="http://schemas.microsoft.com/office/2019/extlst" xmlns:r="http://schemas.openxmlformats.org/officeDocument/2006/relationships" xmlns:m="http://schemas.openxmlformats.org/officeDocument/2006/math" xmlns:v="urn:schemas-microsoft-com:vml" xmlns:wp14="http://schemas.microsoft.com/office/word/2010/wordprocessingDrawing" xmlns:wp="http://schemas.openxmlformats.org/drawingml/2006/wordprocessingDrawing" xmlns:w10="urn:schemas-microsoft-com:office:word" xmlns:w="http://schemas.openxmlformats.org/wordprocessingml/2006/main" xmlns:w14="http://schemas.microsoft.com/office/word/2010/wordml" xmlns:w15="http://schemas.microsoft.com/office/word/2012/wordml" xmlns:w16cex="http://schemas.microsoft.com/office/word/2018/wordml/cex" xmlns:w16cid="http://schemas.microsoft.com/office/word/2016/wordml/cid" xmlns:w16="http://schemas.microsoft.com/office/word/2018/wordml" xmlns:w16sdtdh="http://schemas.microsoft.com/office/word/2020/wordml/sdtdatahash" xmlns:w16se="http://schemas.microsoft.com/office/word/2015/wordml/symex" xmlns:wpg="http://schemas.microsoft.com/office/word/2010/wordprocessingGroup" xmlns:wpi="http://schemas.microsoft.com/office/word/2010/wordprocessingInk" xmlns:wne="http://schemas.microsoft.com/office/word/2006/wordml" xmlns:wps="http://schemas.microsoft.com/office/word/2010/wordprocessingShape" mc:Ignorable="w14 w15 w16se w16cid w16 w16cex w16sdtdh wp14">
+<w:numbering xmlns:wpc="http://schemas.microsoft.com/office/word/2010/wordprocessingCanvas" xmlns:cx="http://schemas.microsoft.com/office/drawing/2014/chartex" xmlns:cx1="http://schemas.microsoft.com/office/drawing/2015/9/8/chartex" xmlns:cx2="http://schemas.microsoft.com/office/drawing/2015/10/21/chartex" xmlns:cx3="http://schemas.microsoft.com/office/drawing/2016/5/9/chartex" xmlns:cx4="http://schemas.microsoft.com/office/drawing/2016/5/10/chartex" xmlns:cx5="http://schemas.microsoft.com/office/drawing/2016/5/11/chartex" xmlns:cx6="http://schemas.microsoft.com/office/drawing/2016/5/12/chartex" xmlns:cx7="http://schemas.microsoft.com/office/drawing/2016/5/13/chartex" xmlns:cx8="http://schemas.microsoft.com/office/drawing/2016/5/14/chartex" xmlns:mc="http://schemas.openxmlformats.org/markup-compatibility/2006" xmlns:aink="http://schemas.microsoft.com/office/drawing/2016/ink" xmlns:am3d="http://schemas.microsoft.com/office/drawing/2017/model3d" xmlns:o="urn:schemas-microsoft-com:office:office" xmlns:oel="http://schemas.microsoft.com/office/2019/extlst" xmlns:r="http://schemas.openxmlformats.org/officeDocument/2006/relationships" xmlns:m="http://schemas.openxmlformats.org/officeDocument/2006/math" xmlns:v="urn:schemas-microsoft-com:vml" xmlns:wp14="http://schemas.microsoft.com/office/word/2010/wordprocessingDrawing" xmlns:wp="http://schemas.openxmlformats.org/drawingml/2006/wordprocessingDrawing" xmlns:w10="urn:schemas-microsoft-com:office:word" xmlns:w="http://schemas.openxmlformats.org/wordprocessingml/2006/main" xmlns:w14="http://schemas.microsoft.com/office/word/2010/wordml" xmlns:w15="http://schemas.microsoft.com/office/word/2012/wordml" xmlns:w16cex="http://schemas.microsoft.com/office/word/2018/wordml/cex" xmlns:w16cid="http://schemas.microsoft.com/office/word/2016/wordml/cid" xmlns:w16="http://schemas.microsoft.com/office/word/2018/wordml" xmlns:w16du="http://schemas.microsoft.com/office/word/2023/wordml/word16du" xmlns:w16sdtdh="http://schemas.microsoft.com/office/word/2020/wordml/sdtdatahash" xmlns:w16se="http://schemas.microsoft.com/office/word/2015/wordml/symex" xmlns:wpg="http://schemas.microsoft.com/office/word/2010/wordprocessingGroup" xmlns:wpi="http://schemas.microsoft.com/office/word/2010/wordprocessingInk" xmlns:wne="http://schemas.microsoft.com/office/word/2006/wordml" xmlns:wps="http://schemas.microsoft.com/office/word/2010/wordprocessingShape" mc:Ignorable="w14 w15 w16se w16cid w16 w16cex w16sdtdh w16du wp14">
   <w:abstractNum w:abstractNumId="0" w15:restartNumberingAfterBreak="0">
     <w:nsid w:val="1057167C"/>
     <w:multiLevelType w:val="multilevel"/>
@@ -1480,7 +1889,7 @@
 </file>
 
 <file path=word/styles.xml><?xml version="1.0" encoding="utf-8"?>
-<w:styles xmlns:mc="http://schemas.openxmlformats.org/markup-compatibility/2006" xmlns:r="http://schemas.openxmlformats.org/officeDocument/2006/relationships" xmlns:w="http://schemas.openxmlformats.org/wordprocessingml/2006/main" xmlns:w14="http://schemas.microsoft.com/office/word/2010/wordml" xmlns:w15="http://schemas.microsoft.com/office/word/2012/wordml" xmlns:w16cex="http://schemas.microsoft.com/office/word/2018/wordml/cex" xmlns:w16cid="http://schemas.microsoft.com/office/word/2016/wordml/cid" xmlns:w16="http://schemas.microsoft.com/office/word/2018/wordml" xmlns:w16sdtdh="http://schemas.microsoft.com/office/word/2020/wordml/sdtdatahash" xmlns:w16se="http://schemas.microsoft.com/office/word/2015/wordml/symex" mc:Ignorable="w14 w15 w16se w16cid w16 w16cex w16sdtdh">
+<w:styles xmlns:mc="http://schemas.openxmlformats.org/markup-compatibility/2006" xmlns:r="http://schemas.openxmlformats.org/officeDocument/2006/relationships" xmlns:w="http://schemas.openxmlformats.org/wordprocessingml/2006/main" xmlns:w14="http://schemas.microsoft.com/office/word/2010/wordml" xmlns:w15="http://schemas.microsoft.com/office/word/2012/wordml" xmlns:w16cex="http://schemas.microsoft.com/office/word/2018/wordml/cex" xmlns:w16cid="http://schemas.microsoft.com/office/word/2016/wordml/cid" xmlns:w16="http://schemas.microsoft.com/office/word/2018/wordml" xmlns:w16du="http://schemas.microsoft.com/office/word/2023/wordml/word16du" xmlns:w16sdtdh="http://schemas.microsoft.com/office/word/2020/wordml/sdtdatahash" xmlns:w16se="http://schemas.microsoft.com/office/word/2015/wordml/symex" mc:Ignorable="w14 w15 w16se w16cid w16 w16cex w16sdtdh w16du">
   <w:docDefaults>
     <w:rPrDefault>
       <w:rPr>
@@ -1962,6 +2371,25 @@
       <w:contextualSpacing/>
     </w:pPr>
   </w:style>
+  <w:style w:type="table" w:styleId="TableGrid">
+    <w:name w:val="Table Grid"/>
+    <w:basedOn w:val="TableNormal"/>
+    <w:uiPriority w:val="39"/>
+    <w:rsid w:val="00FB4371"/>
+    <w:pPr>
+      <w:spacing w:after="0" w:line="240" w:lineRule="auto"/>
+    </w:pPr>
+    <w:tblPr>
+      <w:tblBorders>
+        <w:top w:val="single" w:sz="4" w:space="0" w:color="auto"/>
+        <w:left w:val="single" w:sz="4" w:space="0" w:color="auto"/>
+        <w:bottom w:val="single" w:sz="4" w:space="0" w:color="auto"/>
+        <w:right w:val="single" w:sz="4" w:space="0" w:color="auto"/>
+        <w:insideH w:val="single" w:sz="4" w:space="0" w:color="auto"/>
+        <w:insideV w:val="single" w:sz="4" w:space="0" w:color="auto"/>
+      </w:tblBorders>
+    </w:tblPr>
+  </w:style>
 </w:styles>
 </file>
 

</xml_diff>